<commit_message>
Correction suite au vérification
</commit_message>
<xml_diff>
--- a/Documentation/Livrable1Partie2/ChoixTechnologique.docx
+++ b/Documentation/Livrable1Partie2/ChoixTechnologique.docx
@@ -88,6 +88,56 @@
       <w:r>
         <w:t xml:space="preserve"> car c’est celui qui nous a été imposé par notre client. </w:t>
       </w:r>
+      <w:r>
+        <w:t xml:space="preserve">De plus, nous utiliserons aussi </w:t>
+      </w:r>
+      <w:proofErr w:type="spellStart"/>
+      <w:r>
+        <w:t>Materialize</w:t>
+      </w:r>
+      <w:proofErr w:type="spellEnd"/>
+      <w:r>
+        <w:t xml:space="preserve"> , un </w:t>
+      </w:r>
+      <w:proofErr w:type="spellStart"/>
+      <w:r>
+        <w:t>framework</w:t>
+      </w:r>
+      <w:proofErr w:type="spellEnd"/>
+      <w:r>
+        <w:t xml:space="preserve"> front-end</w:t>
+      </w:r>
+      <w:r>
+        <w:t xml:space="preserve"> adaptatif</w:t>
+      </w:r>
+      <w:r>
+        <w:t xml:space="preserve"> basé sur le design </w:t>
+      </w:r>
+      <w:proofErr w:type="spellStart"/>
+      <w:r>
+        <w:t>Material</w:t>
+      </w:r>
+      <w:proofErr w:type="spellEnd"/>
+      <w:r>
+        <w:t xml:space="preserve"> afin de respecter les demande</w:t>
+      </w:r>
+      <w:r>
+        <w:t>s</w:t>
+      </w:r>
+      <w:r>
+        <w:t xml:space="preserve"> du client et de faciliter </w:t>
+      </w:r>
+      <w:r>
+        <w:t>l’</w:t>
+      </w:r>
+      <w:r>
+        <w:t>implémentation</w:t>
+      </w:r>
+      <w:bookmarkStart w:id="0" w:name="_GoBack"/>
+      <w:bookmarkEnd w:id="0"/>
+      <w:r>
+        <w:t xml:space="preserve"> de notre code dans celui déjà existant.</w:t>
+      </w:r>
     </w:p>
     <w:p>
       <w:r>
@@ -172,6 +222,35 @@
       </w:r>
       <w:r>
         <w:t>Nous utiliserons aussi HTML, CSS et JavaScript car c’est la base du développement web.</w:t>
+      </w:r>
+      <w:r>
+        <w:t xml:space="preserve"> De plus,</w:t>
+      </w:r>
+      <w:r>
+        <w:t xml:space="preserve"> </w:t>
+      </w:r>
+      <w:r>
+        <w:t>n</w:t>
+      </w:r>
+      <w:r>
+        <w:t xml:space="preserve">ous utiliserons aussi </w:t>
+      </w:r>
+      <w:proofErr w:type="spellStart"/>
+      <w:r>
+        <w:t>Jquery</w:t>
+      </w:r>
+      <w:proofErr w:type="spellEnd"/>
+      <w:r>
+        <w:t xml:space="preserve">, une extension de JavaScript afin de faciliter l’ajout de certaines </w:t>
+      </w:r>
+      <w:r>
+        <w:t>fonctionnalités</w:t>
+      </w:r>
+      <w:r>
+        <w:t xml:space="preserve"> un peu plus complexe</w:t>
+      </w:r>
+      <w:r>
+        <w:t>.</w:t>
       </w:r>
     </w:p>
     <w:p>
@@ -238,6 +317,25 @@
       </w:r>
       <w:r>
         <w:t>car c’est celui qui nous a été imposé par notre client.</w:t>
+      </w:r>
+    </w:p>
+    <w:p>
+      <w:r>
+        <w:t>Nous utiliserons aussi Zeta Ressource Editor afin de faciliter la modification des fichiers ressources présent dans le projet, car cette méthode de programmation nous a été imposer par notre client afin de faciliter la traduction dans plusieurs langues.</w:t>
+      </w:r>
+    </w:p>
+    <w:p>
+      <w:r>
+        <w:t xml:space="preserve">Nous utiliserons aussi Git Kraken, une </w:t>
+      </w:r>
+      <w:r>
+        <w:t>interface</w:t>
+      </w:r>
+      <w:r>
+        <w:t xml:space="preserve"> graphique de Git</w:t>
+      </w:r>
+      <w:r>
+        <w:t xml:space="preserve"> afin de faciliter la sauvegarde de notre projet et ainsi, de sécuriser ce dernier. Ce logiciel sera utilisé car l’équipe de développement est déjà familiarisée avec celui-ci et nous éviterons ainsi les pertes de temps causer par l’utilisation d’un nouveau logiciel.</w:t>
       </w:r>
     </w:p>
     <w:p>
@@ -346,8 +444,6 @@
           <w:t>https://achecker.ca/checker/index.php</w:t>
         </w:r>
       </w:hyperlink>
-      <w:bookmarkStart w:id="0" w:name="_GoBack"/>
-      <w:bookmarkEnd w:id="0"/>
     </w:p>
   </w:footnote>
 </w:footnotes>
@@ -1105,7 +1201,7 @@
 </file>
 
 <file path=customXml/itemProps1.xml><?xml version="1.0" encoding="utf-8"?>
-<ds:datastoreItem xmlns:ds="http://schemas.openxmlformats.org/officeDocument/2006/customXml" ds:itemID="{256FD056-D0C7-4C99-8BB0-95FA551DCA4F}">
+<ds:datastoreItem xmlns:ds="http://schemas.openxmlformats.org/officeDocument/2006/customXml" ds:itemID="{E1322C69-87D4-442F-8188-10C781856ED3}">
   <ds:schemaRefs>
     <ds:schemaRef ds:uri="http://schemas.openxmlformats.org/officeDocument/2006/bibliography"/>
   </ds:schemaRefs>

</xml_diff>